<commit_message>
SM - added information on statistical methods
</commit_message>
<xml_diff>
--- a/Results/SM_data_methodo_210125.docx
+++ b/Results/SM_data_methodo_210125.docx
@@ -206,8 +206,16 @@
         <w:t xml:space="preserve">(C) </w:t>
       </w:r>
       <w:r>
-        <w:t>LCA model</w:t>
-      </w:r>
+        <w:t xml:space="preserve">LCA </w:t>
+      </w:r>
+      <w:proofErr w:type="spellStart"/>
+      <w:r>
+        <w:t>m</w:t>
+      </w:r>
+      <w:r>
+        <w:t>ethod</w:t>
+      </w:r>
+      <w:proofErr w:type="spellEnd"/>
     </w:p>
     <w:p>
       <w:pPr>
@@ -246,7 +254,33 @@
         <w:rPr>
           <w:lang w:val="en-US"/>
         </w:rPr>
-        <w:t xml:space="preserve"> is a semi-parametric, finite mixture modeling model for cross-sectional categorical data (non-longitudinal version of the LTA model). This model determines unobserved categorical variables by dividing the population into mutually exclusive and collectively exhaustive latent classes. It is particularly suitable for an exploratory approach. Parameters are estimated by maximum likelihood or Bayesian methods. The probability of class membership is evaluated, enabling each individual to be assigned to a class. The contribution of each covariate can be modeled within each class, and the probability of class membership depends on the values or categories of the covariates. It is preferable to recode variables with as few categories as possible when the data originally had too many categories. In the case of very large data sets, where the LCA m</w:t>
+        <w:t xml:space="preserve"> is a semi-parametric, finite mixture modeling model for cross-sectional categorical data (non-longitudinal version of the LTA </w:t>
+      </w:r>
+      <w:proofErr w:type="spellStart"/>
+      <w:r>
+        <w:rPr>
+          <w:lang w:val="en-US"/>
+        </w:rPr>
+        <w:t>m</w:t>
+      </w:r>
+      <w:r>
+        <w:rPr>
+          <w:lang w:val="en-US"/>
+        </w:rPr>
+        <w:t>ethod</w:t>
+      </w:r>
+      <w:r>
+        <w:rPr>
+          <w:lang w:val="en-US"/>
+        </w:rPr>
+        <w:t>l</w:t>
+      </w:r>
+      <w:proofErr w:type="spellEnd"/>
+      <w:r>
+        <w:rPr>
+          <w:lang w:val="en-US"/>
+        </w:rPr>
+        <w:t>). This model determines unobserved categorical variables by dividing the population into mutually exclusive and collectively exhaustive latent classes. It is particularly suitable for an exploratory approach. Parameters are estimated by maximum likelihood or Bayesian methods. The probability of class membership is evaluated, enabling each individual to be assigned to a class. The contribution of each covariate can be modeled within each class, and the probability of class membership depends on the values or categories of the covariates. It is preferable to recode variables with as few categories as possible when the data originally had too many categories. In the case of very large data sets, where the LCA m</w:t>
       </w:r>
       <w:r>
         <w:rPr>
@@ -318,8 +352,6 @@
         </w:rPr>
         <w:t xml:space="preserve">ethod </w:t>
       </w:r>
-      <w:bookmarkStart w:id="0" w:name="_GoBack"/>
-      <w:bookmarkEnd w:id="0"/>
       <w:r>
         <w:rPr>
           <w:lang w:val="en-US"/>
@@ -2301,8 +2333,13 @@
         </w:numPr>
       </w:pPr>
       <w:r>
-        <w:t>GBTM model</w:t>
-      </w:r>
+        <w:t xml:space="preserve">GBTM </w:t>
+      </w:r>
+      <w:proofErr w:type="spellStart"/>
+      <w:r>
+        <w:t>method</w:t>
+      </w:r>
+      <w:proofErr w:type="spellEnd"/>
     </w:p>
     <w:p>
       <w:pPr>
@@ -2329,7 +2366,19 @@
         <w:rPr>
           <w:lang w:val="en-US"/>
         </w:rPr>
-        <w:t xml:space="preserve">The GBTM model is a finite mixture model for continuous or categorical longitudinal data with a discrete distribution such as a </w:t>
+        <w:t>The GBTM m</w:t>
+      </w:r>
+      <w:r>
+        <w:rPr>
+          <w:lang w:val="en-US"/>
+        </w:rPr>
+        <w:t>ethod</w:t>
+      </w:r>
+      <w:r>
+        <w:rPr>
+          <w:lang w:val="en-US"/>
+        </w:rPr>
+        <w:t xml:space="preserve"> is a finite mixture model for continuous or categorical longitudinal data with a discrete distribution such as a </w:t>
       </w:r>
       <w:proofErr w:type="spellStart"/>
       <w:r>
@@ -2343,7 +2392,19 @@
         <w:rPr>
           <w:lang w:val="en-US"/>
         </w:rPr>
-        <w:t>, Poisson or Normal distribution of its population. This model assumes that there is no variation between individuals in the same class (no intra-class variance), and allows classes to be distinguished within a homogeneous population. It also assumes that the residual variance is constant over time and the same for each class. For each dependent variable, there are 2 or more groups with moderate intra-group variation and high inter-group variation. These groups cannot be directly created with precision from an independent variable, so a categorical latent class variable is introduced to the model to determine group membership. At each level of the latent variable, a trajectory specific to the dependent variable is estimated.</w:t>
+        <w:t>, Poisson or Normal distribution of its population. This m</w:t>
+      </w:r>
+      <w:r>
+        <w:rPr>
+          <w:lang w:val="en-US"/>
+        </w:rPr>
+        <w:t>ethod</w:t>
+      </w:r>
+      <w:r>
+        <w:rPr>
+          <w:lang w:val="en-US"/>
+        </w:rPr>
+        <w:t xml:space="preserve"> assumes that there is no variation between individuals in the same class (no intra-class variance), and allows classes to be distinguished within a homogeneous population. It also assumes that the residual variance is constant over time and the same for each class. For each dependent variable, there are 2 or more groups with moderate intra-group variation and high inter-group variation. These groups cannot be directly created with precision from an independent variable, so a categorical latent class variable is introduced to the model to determine group membership. At each level of the latent variable, a trajectory specific to the dependent variable is estimated.</w:t>
       </w:r>
       <w:r>
         <w:rPr>
@@ -2389,7 +2450,19 @@
         <w:rPr>
           <w:lang w:val="en-US"/>
         </w:rPr>
-        <w:t xml:space="preserve"> model follows an iterative process based on a priori decisions</w:t>
+        <w:t xml:space="preserve"> m</w:t>
+      </w:r>
+      <w:r>
+        <w:rPr>
+          <w:lang w:val="en-US"/>
+        </w:rPr>
+        <w:t>ethod</w:t>
+      </w:r>
+      <w:r>
+        <w:rPr>
+          <w:lang w:val="en-US"/>
+        </w:rPr>
+        <w:t xml:space="preserve"> follows an iterative process based on a priori decisions</w:t>
       </w:r>
       <w:r>
         <w:rPr>
@@ -2511,6 +2584,7 @@
     </w:p>
     <w:p>
       <w:pPr>
+        <w:jc w:val="both"/>
         <w:rPr>
           <w:lang w:val="en-US"/>
         </w:rPr>
@@ -2529,9 +2603,50 @@
         </w:rPr>
         <w:t xml:space="preserve"> –</w:t>
       </w:r>
-    </w:p>
-    <w:p>
-      <w:pPr>
+      <w:r>
+        <w:rPr>
+          <w:lang w:val="en-US"/>
+        </w:rPr>
+        <w:t>The LTA model is a finite, semi-parametric mixture model of longitudinal data that analyzes changes in categorical variables, contingency tables, measured over time. The LTA model is therefore based on latent class theory, where homogeneous subgroups of individuals can be identified by their response to repeated measurements over time. It uses observed data from a categorical dataset to define a latent variable at each time point. However, when the categorical variable contains too many categories, it is recommended to reduce the number of categories as much as possible, and it is also recommended to use this model only with a number of time points less than or equal to 6. In addition, this model allows each individual to change classes over time. Thus, it studies the probability of an individual's transition from one class at one time point, to another class at the next time point. To do this, it studies the transition probability matrix between two consecutive time points.</w:t>
+      </w:r>
+      <w:r>
+        <w:rPr>
+          <w:lang w:val="en-US"/>
+        </w:rPr>
+        <w:t xml:space="preserve"> Estimation of the model therefore provides us with information on the probability of belonging to the latent status at the 1st time point, the proportion of the population within each latent class at each time point, the conditional probability of moving from one latent status to another over time, the conditional probability of belonging to the latent status item, and, at any time point, the probability of the classes </w:t>
+      </w:r>
+      <w:proofErr w:type="gramStart"/>
+      <w:r>
+        <w:rPr>
+          <w:lang w:val="en-US"/>
+        </w:rPr>
+        <w:t>a posteriori</w:t>
+      </w:r>
+      <w:proofErr w:type="gramEnd"/>
+      <w:r>
+        <w:rPr>
+          <w:lang w:val="en-US"/>
+        </w:rPr>
+        <w:t xml:space="preserve">. Model parameters are estimated by maximizing the likelihood function using the EM algorithm, or by a Bayesian method using the MCMC algorithm. Please note, however, that the MCMC algorithm is not recommended when the sample size is too small or when the item response probability is far from 0 or 1. </w:t>
+      </w:r>
+    </w:p>
+    <w:p>
+      <w:pPr>
+        <w:jc w:val="both"/>
+        <w:rPr>
+          <w:lang w:val="en-US"/>
+        </w:rPr>
+      </w:pPr>
+      <w:r>
+        <w:rPr>
+          <w:lang w:val="en-US"/>
+        </w:rPr>
+        <w:t>For this model, covariates are accepted, but the number of classes must be known before they are added, to avoid potential changes in the number of classes in the final model with and without covariates.</w:t>
+      </w:r>
+    </w:p>
+    <w:p>
+      <w:pPr>
+        <w:spacing w:after="0"/>
         <w:rPr>
           <w:lang w:val="en-US"/>
         </w:rPr>
@@ -2560,112 +2675,89 @@
         <w:rPr>
           <w:lang w:val="en-US"/>
         </w:rPr>
-        <w:t>The L</w:t>
-      </w:r>
-      <w:r>
-        <w:rPr>
-          <w:lang w:val="en-US"/>
-        </w:rPr>
-        <w:t>T</w:t>
-      </w:r>
-      <w:r>
-        <w:rPr>
-          <w:lang w:val="en-US"/>
-        </w:rPr>
-        <w:t>A model follows an iterative process based on a priori decisions</w:t>
-      </w:r>
-      <w:r>
-        <w:rPr>
-          <w:lang w:val="en-US"/>
-        </w:rPr>
-        <w:t xml:space="preserve"> based on knowledges of the studied field:</w:t>
-      </w:r>
-    </w:p>
-    <w:p>
-      <w:pPr>
-        <w:pStyle w:val="Paragraphedeliste"/>
-        <w:numPr>
-          <w:ilvl w:val="0"/>
-          <w:numId w:val="15"/>
-        </w:numPr>
-        <w:rPr>
-          <w:lang w:val="en-US"/>
-        </w:rPr>
-      </w:pPr>
-      <w:r>
-        <w:rPr>
-          <w:lang w:val="en-US"/>
-        </w:rPr>
-        <w:t>Choice of the latent class number based on the hypothesis test results;</w:t>
-      </w:r>
-    </w:p>
-    <w:p>
-      <w:pPr>
-        <w:pStyle w:val="Paragraphedeliste"/>
-        <w:numPr>
-          <w:ilvl w:val="0"/>
-          <w:numId w:val="15"/>
-        </w:numPr>
-        <w:rPr>
-          <w:lang w:val="en-US"/>
-        </w:rPr>
-      </w:pPr>
-      <w:r>
-        <w:rPr>
-          <w:lang w:val="en-US"/>
-        </w:rPr>
-        <w:t>Model characterization: decide on the temporal invariance of the probability of item-response, on the invariance of the measures for the transition probability and on the covariates add;</w:t>
-      </w:r>
-    </w:p>
-    <w:p>
-      <w:pPr>
-        <w:pStyle w:val="Paragraphedeliste"/>
-        <w:numPr>
-          <w:ilvl w:val="0"/>
-          <w:numId w:val="15"/>
-        </w:numPr>
-        <w:rPr>
-          <w:lang w:val="en-US"/>
-        </w:rPr>
-      </w:pPr>
-      <w:r>
-        <w:rPr>
-          <w:lang w:val="en-US"/>
-        </w:rPr>
-        <w:t xml:space="preserve">Model estimation: the choice of the model must be made before the models’ application. The parameters are estimated by maximum likelihood (EM algorithm) or by </w:t>
-      </w:r>
-      <w:proofErr w:type="spellStart"/>
-      <w:r>
-        <w:rPr>
-          <w:lang w:val="en-US"/>
-        </w:rPr>
-        <w:t>Bayeian</w:t>
-      </w:r>
-      <w:proofErr w:type="spellEnd"/>
-      <w:r>
-        <w:rPr>
-          <w:lang w:val="en-US"/>
-        </w:rPr>
-        <w:t xml:space="preserve"> approach (MCMC algorithm).</w:t>
-      </w:r>
-    </w:p>
-    <w:p>
-      <w:pPr>
-        <w:pStyle w:val="Paragraphedeliste"/>
-        <w:numPr>
-          <w:ilvl w:val="0"/>
-          <w:numId w:val="15"/>
-        </w:numPr>
-        <w:rPr>
-          <w:lang w:val="en-US"/>
-        </w:rPr>
-      </w:pPr>
-      <w:r>
-        <w:rPr>
-          <w:lang w:val="en-US"/>
-        </w:rPr>
-        <w:t>Model selection: by AIC or BIC criteria.</w:t>
-      </w:r>
+        <w:t>The LTA model follows an iterative process based on a priori decisions based on knowledge of the domain under study:</w:t>
+      </w:r>
+    </w:p>
+    <w:p>
+      <w:pPr>
+        <w:spacing w:after="0"/>
+        <w:ind w:firstLine="708"/>
+        <w:rPr>
+          <w:lang w:val="en-US"/>
+        </w:rPr>
+      </w:pPr>
+      <w:r>
+        <w:rPr>
+          <w:lang w:val="en-US"/>
+        </w:rPr>
+        <w:t>1) Choice of the latent class number based on the results of the hypothesis test;</w:t>
+      </w:r>
+    </w:p>
+    <w:p>
+      <w:pPr>
+        <w:spacing w:after="0"/>
+        <w:ind w:firstLine="708"/>
+        <w:rPr>
+          <w:lang w:val="en-US"/>
+        </w:rPr>
+      </w:pPr>
+      <w:r>
+        <w:rPr>
+          <w:lang w:val="en-US"/>
+        </w:rPr>
+        <w:t>2) Model characterization: decision on the time invariance of item response probability, on the invariance of transition probability measures and on the addition of covariates;</w:t>
+      </w:r>
+    </w:p>
+    <w:p>
+      <w:pPr>
+        <w:spacing w:after="0"/>
+        <w:ind w:firstLine="708"/>
+        <w:rPr>
+          <w:lang w:val="en-US"/>
+        </w:rPr>
+      </w:pPr>
+      <w:r>
+        <w:rPr>
+          <w:lang w:val="en-US"/>
+        </w:rPr>
+        <w:t>3) Model estimation: the choice of model must be made before the models are applied. Parameters are estimated by maximum likelihood (EM algorithm) or by the Baye</w:t>
+      </w:r>
+      <w:r>
+        <w:rPr>
+          <w:lang w:val="en-US"/>
+        </w:rPr>
+        <w:t>s</w:t>
+      </w:r>
+      <w:r>
+        <w:rPr>
+          <w:lang w:val="en-US"/>
+        </w:rPr>
+        <w:t>ian approach (MCMC algorithm).</w:t>
+      </w:r>
+    </w:p>
+    <w:p>
+      <w:pPr>
+        <w:spacing w:after="0"/>
+        <w:ind w:firstLine="708"/>
+        <w:rPr>
+          <w:lang w:val="en-US"/>
+        </w:rPr>
+      </w:pPr>
+      <w:r>
+        <w:rPr>
+          <w:lang w:val="en-US"/>
+        </w:rPr>
+        <w:t>4) Model selection: by AIC or BIC criteria.</w:t>
+      </w:r>
+    </w:p>
+    <w:p>
+      <w:pPr>
+        <w:spacing w:after="0"/>
+        <w:ind w:firstLine="708"/>
+        <w:rPr>
+          <w:lang w:val="en-US"/>
+        </w:rPr>
+      </w:pPr>
     </w:p>
     <w:p>
       <w:pPr>
@@ -2731,14 +2823,17 @@
         <w:gridCol w:w="3021"/>
       </w:tblGrid>
       <w:tr>
+        <w:trPr>
+          <w:trHeight w:val="268"/>
+        </w:trPr>
         <w:tc>
           <w:tcPr>
             <w:tcW w:w="3020" w:type="dxa"/>
             <w:tcBorders>
               <w:top w:val="single" w:sz="4" w:space="0" w:color="auto"/>
               <w:left w:val="single" w:sz="4" w:space="0" w:color="auto"/>
-              <w:bottom w:val="single" w:sz="4" w:space="0" w:color="auto"/>
               <w:right w:val="single" w:sz="4" w:space="0" w:color="auto"/>
+              <w:tl2br w:val="single" w:sz="4" w:space="0" w:color="auto"/>
             </w:tcBorders>
             <w:hideMark/>
           </w:tcPr>
@@ -2756,6 +2851,23 @@
                 <w:lang w:val="en-US"/>
               </w:rPr>
               <w:t>State</w:t>
+            </w:r>
+          </w:p>
+          <w:p>
+            <w:pPr>
+              <w:jc w:val="both"/>
+              <w:rPr>
+                <w:b/>
+                <w:lang w:val="en-US"/>
+              </w:rPr>
+            </w:pPr>
+            <w:r>
+              <w:rPr>
+                <w:b/>
+                <w:lang w:val="en-US"/>
+              </w:rPr>
+              <w:lastRenderedPageBreak/>
+              <w:t>Category</w:t>
             </w:r>
           </w:p>
         </w:tc>
@@ -2765,7 +2877,6 @@
             <w:tcBorders>
               <w:top w:val="single" w:sz="4" w:space="0" w:color="auto"/>
               <w:left w:val="single" w:sz="4" w:space="0" w:color="auto"/>
-              <w:bottom w:val="single" w:sz="4" w:space="0" w:color="auto"/>
               <w:right w:val="single" w:sz="4" w:space="0" w:color="auto"/>
             </w:tcBorders>
             <w:hideMark/>
@@ -2783,6 +2894,7 @@
                 <w:b/>
                 <w:lang w:val="en-US"/>
               </w:rPr>
+              <w:lastRenderedPageBreak/>
               <w:t>1</w:t>
             </w:r>
           </w:p>
@@ -2793,7 +2905,6 @@
             <w:tcBorders>
               <w:top w:val="single" w:sz="4" w:space="0" w:color="auto"/>
               <w:left w:val="single" w:sz="4" w:space="0" w:color="auto"/>
-              <w:bottom w:val="single" w:sz="4" w:space="0" w:color="auto"/>
               <w:right w:val="single" w:sz="4" w:space="0" w:color="auto"/>
             </w:tcBorders>
             <w:hideMark/>
@@ -2813,74 +2924,6 @@
               </w:rPr>
               <w:t>2</w:t>
             </w:r>
-          </w:p>
-        </w:tc>
-      </w:tr>
-      <w:tr>
-        <w:tc>
-          <w:tcPr>
-            <w:tcW w:w="3020" w:type="dxa"/>
-            <w:tcBorders>
-              <w:top w:val="single" w:sz="4" w:space="0" w:color="auto"/>
-              <w:left w:val="single" w:sz="4" w:space="0" w:color="auto"/>
-              <w:bottom w:val="single" w:sz="4" w:space="0" w:color="auto"/>
-              <w:right w:val="single" w:sz="4" w:space="0" w:color="auto"/>
-            </w:tcBorders>
-            <w:hideMark/>
-          </w:tcPr>
-          <w:p>
-            <w:pPr>
-              <w:jc w:val="both"/>
-              <w:rPr>
-                <w:b/>
-                <w:lang w:val="en-US"/>
-              </w:rPr>
-            </w:pPr>
-            <w:r>
-              <w:rPr>
-                <w:b/>
-                <w:lang w:val="en-US"/>
-              </w:rPr>
-              <w:t>Category</w:t>
-            </w:r>
-          </w:p>
-        </w:tc>
-        <w:tc>
-          <w:tcPr>
-            <w:tcW w:w="3021" w:type="dxa"/>
-            <w:tcBorders>
-              <w:top w:val="single" w:sz="4" w:space="0" w:color="auto"/>
-              <w:left w:val="single" w:sz="4" w:space="0" w:color="auto"/>
-              <w:bottom w:val="single" w:sz="4" w:space="0" w:color="auto"/>
-              <w:right w:val="single" w:sz="4" w:space="0" w:color="auto"/>
-            </w:tcBorders>
-          </w:tcPr>
-          <w:p>
-            <w:pPr>
-              <w:jc w:val="both"/>
-              <w:rPr>
-                <w:lang w:val="en-US"/>
-              </w:rPr>
-            </w:pPr>
-          </w:p>
-        </w:tc>
-        <w:tc>
-          <w:tcPr>
-            <w:tcW w:w="3021" w:type="dxa"/>
-            <w:tcBorders>
-              <w:top w:val="single" w:sz="4" w:space="0" w:color="auto"/>
-              <w:left w:val="single" w:sz="4" w:space="0" w:color="auto"/>
-              <w:bottom w:val="single" w:sz="4" w:space="0" w:color="auto"/>
-              <w:right w:val="single" w:sz="4" w:space="0" w:color="auto"/>
-            </w:tcBorders>
-          </w:tcPr>
-          <w:p>
-            <w:pPr>
-              <w:jc w:val="both"/>
-              <w:rPr>
-                <w:lang w:val="en-US"/>
-              </w:rPr>
-            </w:pPr>
           </w:p>
         </w:tc>
       </w:tr>
@@ -3174,10 +3217,30 @@
         </w:numPr>
       </w:pPr>
       <w:r>
-        <w:t>ARIMA &amp; CCF model</w:t>
-      </w:r>
-    </w:p>
-    <w:p>
+        <w:t xml:space="preserve">ARIMA </w:t>
+      </w:r>
+      <w:r>
+        <w:t xml:space="preserve">model </w:t>
+      </w:r>
+      <w:r>
+        <w:t xml:space="preserve">&amp; CCF </w:t>
+      </w:r>
+      <w:proofErr w:type="spellStart"/>
+      <w:r>
+        <w:t>m</w:t>
+      </w:r>
+      <w:r>
+        <w:t>ethod</w:t>
+      </w:r>
+      <w:proofErr w:type="spellEnd"/>
+    </w:p>
+    <w:p>
+      <w:pPr>
+        <w:jc w:val="both"/>
+        <w:rPr>
+          <w:lang w:val="en-US"/>
+        </w:rPr>
+      </w:pPr>
       <w:r>
         <w:rPr>
           <w:i/>
@@ -3192,9 +3255,89 @@
         </w:rPr>
         <w:t xml:space="preserve"> –</w:t>
       </w:r>
-    </w:p>
-    <w:p>
-      <w:pPr>
+      <w:r>
+        <w:rPr>
+          <w:lang w:val="en-US"/>
+        </w:rPr>
+        <w:t xml:space="preserve"> The ARIMA model is a powerful tool for analyzing non-stationary time series containing seasonal and ordinary trends, to capture periodicity, trend and randomness in the data. It can also be used to add factors with lags to become an ARIMAX model (ARIMA with exogenous variables). To assess the correlation between two time series, cross-correlation can be used. It can also be used to study the correlation between 2 time-varying stimuli or events, which may or may not coincide over time intervals. A measurement vector is selected from each time series so that both vectors contain the same number of occasions, then the Pearson product-moment correlation is calculated for these two vectors. These vectors may or may not start at the same time. A lag is then introduced, i.e. a time difference separating the first measurements of the </w:t>
+      </w:r>
+      <w:proofErr w:type="gramStart"/>
+      <w:r>
+        <w:rPr>
+          <w:lang w:val="en-US"/>
+        </w:rPr>
+        <w:t>2 time</w:t>
+      </w:r>
+      <w:proofErr w:type="gramEnd"/>
+      <w:r>
+        <w:rPr>
+          <w:lang w:val="en-US"/>
+        </w:rPr>
+        <w:t xml:space="preserve"> series. In general, observed data are considered to come from stationary processes, i.e. means and variances are constant over time. For each time window, a windowed cross-correlation can be run to examine the strength and lags of associations between the </w:t>
+      </w:r>
+      <w:proofErr w:type="gramStart"/>
+      <w:r>
+        <w:rPr>
+          <w:lang w:val="en-US"/>
+        </w:rPr>
+        <w:t>2 time</w:t>
+      </w:r>
+      <w:proofErr w:type="gramEnd"/>
+      <w:r>
+        <w:rPr>
+          <w:lang w:val="en-US"/>
+        </w:rPr>
+        <w:t xml:space="preserve"> series as they evolve over time. </w:t>
+      </w:r>
+      <w:r>
+        <w:rPr>
+          <w:lang w:val="en-US"/>
+        </w:rPr>
+        <w:t>Several methods are derived from this cross-correlation, such as DCCA, which analyzes the power laws of cross-correlations between non-stationary time series by removing local trends, thus ensuring that the results are not affected by these trends. Or the DPCCA m</w:t>
+      </w:r>
+      <w:r>
+        <w:rPr>
+          <w:lang w:val="en-US"/>
+        </w:rPr>
+        <w:t>ethod</w:t>
+      </w:r>
+      <w:r>
+        <w:rPr>
+          <w:lang w:val="en-US"/>
+        </w:rPr>
+        <w:t>, an approach using partial correlation techniques, a hybrid m</w:t>
+      </w:r>
+      <w:r>
+        <w:rPr>
+          <w:lang w:val="en-US"/>
+        </w:rPr>
+        <w:t>ethod</w:t>
+      </w:r>
+      <w:r>
+        <w:rPr>
+          <w:lang w:val="en-US"/>
+        </w:rPr>
+        <w:t xml:space="preserve"> between DCCA and PCCA (Partial cross-correlation analysis).</w:t>
+      </w:r>
+    </w:p>
+    <w:p>
+      <w:pPr>
+        <w:jc w:val="both"/>
+        <w:rPr>
+          <w:lang w:val="en-US"/>
+        </w:rPr>
+      </w:pPr>
+      <w:r>
+        <w:rPr>
+          <w:lang w:val="en-US"/>
+        </w:rPr>
+        <w:t>The ARIMA model can also be used to predict the evolution of time series trajectories.</w:t>
+      </w:r>
+    </w:p>
+    <w:p>
+      <w:pPr>
+        <w:spacing w:after="0"/>
+        <w:jc w:val="both"/>
         <w:rPr>
           <w:lang w:val="en-US"/>
         </w:rPr>
@@ -3217,31 +3360,29 @@
         <w:rPr>
           <w:lang w:val="en-US"/>
         </w:rPr>
-        <w:t xml:space="preserve"> First, the ARIMA model is defined and then the Cross-Correlation function is applied:</w:t>
-      </w:r>
-    </w:p>
-    <w:p>
-      <w:pPr>
-        <w:pStyle w:val="Paragraphedeliste"/>
-        <w:numPr>
-          <w:ilvl w:val="0"/>
-          <w:numId w:val="16"/>
-        </w:numPr>
-        <w:rPr>
-          <w:lang w:val="en-US"/>
-        </w:rPr>
-      </w:pPr>
-      <w:r>
-        <w:rPr>
-          <w:lang w:val="en-US"/>
-        </w:rPr>
-        <w:t xml:space="preserve">Analyze the ARIMA model: adjust the ARIMA model with time series, i.e. analyze the stability and the seasonality </w:t>
-      </w:r>
-      <w:r>
-        <w:rPr>
-          <w:lang w:val="en-US"/>
-        </w:rPr>
-        <w:t xml:space="preserve">of the data (ACF, PACF) then estimate and test the model (AIC, BIC, Box </w:t>
+        <w:t xml:space="preserve"> </w:t>
+      </w:r>
+      <w:r>
+        <w:rPr>
+          <w:lang w:val="en-US"/>
+        </w:rPr>
+        <w:t>The ARIMA model is first defined, then the cross-correlation function is applied:</w:t>
+      </w:r>
+    </w:p>
+    <w:p>
+      <w:pPr>
+        <w:spacing w:after="0"/>
+        <w:ind w:firstLine="708"/>
+        <w:jc w:val="both"/>
+        <w:rPr>
+          <w:lang w:val="en-US"/>
+        </w:rPr>
+      </w:pPr>
+      <w:r>
+        <w:rPr>
+          <w:lang w:val="en-US"/>
+        </w:rPr>
+        <w:t xml:space="preserve">1) ARIMA model analysis: fit the ARIMA model to the time series, i.e. analyze the stability and seasonality of the data (ACF, PACF), then estimate and test the model (AIC, BIC, Box </w:t>
       </w:r>
       <w:proofErr w:type="spellStart"/>
       <w:r>
@@ -3260,83 +3401,50 @@
     </w:p>
     <w:p>
       <w:pPr>
-        <w:pStyle w:val="Paragraphedeliste"/>
-        <w:numPr>
-          <w:ilvl w:val="0"/>
-          <w:numId w:val="16"/>
-        </w:numPr>
-        <w:rPr>
-          <w:lang w:val="en-US"/>
-        </w:rPr>
-      </w:pPr>
-      <w:r>
-        <w:rPr>
-          <w:lang w:val="en-US"/>
-        </w:rPr>
-        <w:t>Construction and validation of the ARIMA model: divide the data into 2 parts to perform the method of training/test and validation. The 1</w:t>
-      </w:r>
-      <w:r>
-        <w:rPr>
-          <w:vertAlign w:val="superscript"/>
-          <w:lang w:val="en-US"/>
-        </w:rPr>
-        <w:t>st</w:t>
-      </w:r>
-      <w:r>
-        <w:rPr>
-          <w:lang w:val="en-US"/>
-        </w:rPr>
-        <w:t xml:space="preserve"> part is used to define the model and the 2</w:t>
-      </w:r>
-      <w:r>
-        <w:rPr>
-          <w:vertAlign w:val="superscript"/>
-          <w:lang w:val="en-US"/>
-        </w:rPr>
-        <w:t>nd</w:t>
-      </w:r>
-      <w:r>
-        <w:rPr>
-          <w:lang w:val="en-US"/>
-        </w:rPr>
-        <w:t xml:space="preserve"> to validate it;</w:t>
-      </w:r>
-    </w:p>
-    <w:p>
-      <w:pPr>
-        <w:pStyle w:val="Paragraphedeliste"/>
-        <w:numPr>
-          <w:ilvl w:val="0"/>
-          <w:numId w:val="16"/>
-        </w:numPr>
-        <w:rPr>
-          <w:lang w:val="en-US"/>
-        </w:rPr>
-      </w:pPr>
-      <w:r>
-        <w:rPr>
-          <w:lang w:val="en-US"/>
-        </w:rPr>
-        <w:t>Model application: validation of the prediction and the execution of the model by RMSE. The trajectory of the time series evolution can be analyzed and predicted;</w:t>
-      </w:r>
-    </w:p>
-    <w:p>
-      <w:pPr>
-        <w:pStyle w:val="Paragraphedeliste"/>
-        <w:numPr>
-          <w:ilvl w:val="0"/>
-          <w:numId w:val="16"/>
-        </w:numPr>
-        <w:rPr>
-          <w:lang w:val="en-US"/>
-        </w:rPr>
-      </w:pPr>
-      <w:r>
-        <w:rPr>
-          <w:lang w:val="en-US"/>
-        </w:rPr>
-        <w:lastRenderedPageBreak/>
-        <w:t xml:space="preserve">Evolution of the </w:t>
+        <w:spacing w:after="0"/>
+        <w:ind w:firstLine="708"/>
+        <w:jc w:val="both"/>
+        <w:rPr>
+          <w:lang w:val="en-US"/>
+        </w:rPr>
+      </w:pPr>
+      <w:r>
+        <w:rPr>
+          <w:lang w:val="en-US"/>
+        </w:rPr>
+        <w:t>2) ARIMA model construction and validation: divide the data into 2 parts to perform the training/testing and validation method. The first part is used to define the model and the second to validate it;</w:t>
+      </w:r>
+    </w:p>
+    <w:p>
+      <w:pPr>
+        <w:spacing w:after="0"/>
+        <w:ind w:firstLine="708"/>
+        <w:jc w:val="both"/>
+        <w:rPr>
+          <w:lang w:val="en-US"/>
+        </w:rPr>
+      </w:pPr>
+      <w:r>
+        <w:rPr>
+          <w:lang w:val="en-US"/>
+        </w:rPr>
+        <w:t>3) Model application: validation of model prediction and execution by RMSE. The trajectory of the time series evolution can be analyzed and predicted;</w:t>
+      </w:r>
+    </w:p>
+    <w:p>
+      <w:pPr>
+        <w:spacing w:after="0"/>
+        <w:ind w:firstLine="708"/>
+        <w:jc w:val="both"/>
+        <w:rPr>
+          <w:lang w:val="en-US"/>
+        </w:rPr>
+      </w:pPr>
+      <w:r>
+        <w:rPr>
+          <w:lang w:val="en-US"/>
+        </w:rPr>
+        <w:t xml:space="preserve">4) Evolution of the </w:t>
       </w:r>
       <w:proofErr w:type="gramStart"/>
       <w:r>
@@ -3354,6 +3462,21 @@
       </w:r>
     </w:p>
     <w:p>
+      <w:pPr>
+        <w:spacing w:after="0"/>
+        <w:jc w:val="both"/>
+        <w:rPr>
+          <w:lang w:val="en-US"/>
+        </w:rPr>
+      </w:pPr>
+    </w:p>
+    <w:p>
+      <w:pPr>
+        <w:jc w:val="both"/>
+        <w:rPr>
+          <w:lang w:val="en-US"/>
+        </w:rPr>
+      </w:pPr>
       <w:r>
         <w:rPr>
           <w:i/>
@@ -3369,7 +3492,6 @@
         <w:t>–</w:t>
       </w:r>
     </w:p>
-    <w:p/>
     <w:p>
       <w:r>
         <w:rPr>
@@ -3378,11 +3500,11 @@
         <w:drawing>
           <wp:anchor distT="0" distB="0" distL="114300" distR="114300" simplePos="0" relativeHeight="251672576" behindDoc="0" locked="0" layoutInCell="1" allowOverlap="1" wp14:anchorId="70104CD1" wp14:editId="3C5FD9F9">
             <wp:simplePos x="0" y="0"/>
-            <wp:positionH relativeFrom="column">
-              <wp:posOffset>2573571</wp:posOffset>
+            <wp:positionH relativeFrom="margin">
+              <wp:align>right</wp:align>
             </wp:positionH>
             <wp:positionV relativeFrom="paragraph">
-              <wp:posOffset>137711</wp:posOffset>
+              <wp:posOffset>163039</wp:posOffset>
             </wp:positionV>
             <wp:extent cx="3216910" cy="2294890"/>
             <wp:effectExtent l="0" t="0" r="2540" b="0"/>
@@ -3433,10 +3555,10 @@
           <wp:anchor distT="0" distB="0" distL="114300" distR="114300" simplePos="0" relativeHeight="251673600" behindDoc="0" locked="0" layoutInCell="1" allowOverlap="1" wp14:anchorId="751BF0DC" wp14:editId="4BF423DA">
             <wp:simplePos x="0" y="0"/>
             <wp:positionH relativeFrom="column">
-              <wp:posOffset>-780367</wp:posOffset>
+              <wp:posOffset>-331769</wp:posOffset>
             </wp:positionH>
             <wp:positionV relativeFrom="paragraph">
-              <wp:posOffset>264196</wp:posOffset>
+              <wp:posOffset>169186</wp:posOffset>
             </wp:positionV>
             <wp:extent cx="3190875" cy="2275840"/>
             <wp:effectExtent l="0" t="0" r="9525" b="0"/>
@@ -3552,37 +3674,75 @@
     </w:p>
     <w:p>
       <w:pPr>
-        <w:pStyle w:val="Paragraphedeliste"/>
-        <w:rPr>
-          <w:lang w:val="en-US"/>
-        </w:rPr>
-      </w:pPr>
-    </w:p>
-    <w:p>
-      <w:pPr>
-        <w:pStyle w:val="Paragraphedeliste"/>
-        <w:rPr>
-          <w:lang w:val="en-US"/>
-        </w:rPr>
-      </w:pPr>
-    </w:p>
-    <w:p>
-      <w:pPr>
-        <w:pStyle w:val="Paragraphedeliste"/>
-        <w:rPr>
-          <w:lang w:val="en-US"/>
-        </w:rPr>
-      </w:pPr>
-    </w:p>
-    <w:p>
-      <w:pPr>
-        <w:rPr>
-          <w:lang w:val="en-US"/>
-        </w:rPr>
-      </w:pPr>
-    </w:p>
-    <w:p>
-      <w:pPr>
+        <w:rPr>
+          <w:lang w:val="en-US"/>
+        </w:rPr>
+      </w:pPr>
+      <w:r>
+        <w:rPr>
+          <w:noProof/>
+        </w:rPr>
+        <w:lastRenderedPageBreak/>
+        <w:drawing>
+          <wp:anchor distT="0" distB="0" distL="114300" distR="114300" simplePos="0" relativeHeight="251675648" behindDoc="0" locked="0" layoutInCell="1" allowOverlap="1" wp14:anchorId="4439FC99" wp14:editId="7F9C5CEF">
+            <wp:simplePos x="0" y="0"/>
+            <wp:positionH relativeFrom="margin">
+              <wp:posOffset>-507221</wp:posOffset>
+            </wp:positionH>
+            <wp:positionV relativeFrom="paragraph">
+              <wp:posOffset>367198</wp:posOffset>
+            </wp:positionV>
+            <wp:extent cx="3198495" cy="2282190"/>
+            <wp:effectExtent l="0" t="0" r="1905" b="3810"/>
+            <wp:wrapNone/>
+            <wp:docPr id="27" name="Image 27"/>
+            <wp:cNvGraphicFramePr/>
+            <a:graphic xmlns:a="http://schemas.openxmlformats.org/drawingml/2006/main">
+              <a:graphicData uri="http://schemas.openxmlformats.org/drawingml/2006/picture">
+                <pic:pic xmlns:pic="http://schemas.openxmlformats.org/drawingml/2006/picture">
+                  <pic:nvPicPr>
+                    <pic:cNvPr id="27" name="Image 27"/>
+                    <pic:cNvPicPr/>
+                  </pic:nvPicPr>
+                  <pic:blipFill>
+                    <a:blip r:embed="rId9" cstate="print">
+                      <a:extLst>
+                        <a:ext uri="{28A0092B-C50C-407E-A947-70E740481C1C}">
+                          <a14:useLocalDpi xmlns:a14="http://schemas.microsoft.com/office/drawing/2010/main" val="0"/>
+                        </a:ext>
+                      </a:extLst>
+                    </a:blip>
+                    <a:srcRect/>
+                    <a:stretch>
+                      <a:fillRect/>
+                    </a:stretch>
+                  </pic:blipFill>
+                  <pic:spPr bwMode="auto">
+                    <a:xfrm>
+                      <a:off x="0" y="0"/>
+                      <a:ext cx="3198495" cy="2282190"/>
+                    </a:xfrm>
+                    <a:prstGeom prst="rect">
+                      <a:avLst/>
+                    </a:prstGeom>
+                    <a:noFill/>
+                  </pic:spPr>
+                </pic:pic>
+              </a:graphicData>
+            </a:graphic>
+          </wp:anchor>
+        </w:drawing>
+      </w:r>
+      <w:r>
+        <w:rPr>
+          <w:lang w:val="en-US"/>
+        </w:rPr>
+        <w:t xml:space="preserve">ESS score validation: </w:t>
+      </w:r>
+    </w:p>
+    <w:p>
+      <w:pPr>
+        <w:pStyle w:val="Paragraphedeliste"/>
         <w:rPr>
           <w:lang w:val="en-US"/>
         </w:rPr>
@@ -3595,10 +3755,10 @@
           <wp:anchor distT="0" distB="0" distL="114300" distR="114300" simplePos="0" relativeHeight="251674624" behindDoc="0" locked="0" layoutInCell="1" allowOverlap="1" wp14:anchorId="2CA6377C" wp14:editId="7FAB50DB">
             <wp:simplePos x="0" y="0"/>
             <wp:positionH relativeFrom="margin">
-              <wp:align>right</wp:align>
+              <wp:posOffset>2637874</wp:posOffset>
             </wp:positionH>
             <wp:positionV relativeFrom="paragraph">
-              <wp:posOffset>184677</wp:posOffset>
+              <wp:posOffset>85162</wp:posOffset>
             </wp:positionV>
             <wp:extent cx="3095625" cy="2208530"/>
             <wp:effectExtent l="0" t="0" r="9525" b="1270"/>
@@ -3613,7 +3773,7 @@
                     <pic:cNvPicPr/>
                   </pic:nvPicPr>
                   <pic:blipFill>
-                    <a:blip r:embed="rId9" cstate="print">
+                    <a:blip r:embed="rId10" cstate="print">
                       <a:extLst>
                         <a:ext uri="{28A0092B-C50C-407E-A947-70E740481C1C}">
                           <a14:useLocalDpi xmlns:a14="http://schemas.microsoft.com/office/drawing/2010/main" val="0"/>
@@ -3641,89 +3801,29 @@
           </wp:anchor>
         </w:drawing>
       </w:r>
-      <w:r>
+    </w:p>
+    <w:p>
+      <w:pPr>
+        <w:pStyle w:val="Paragraphedeliste"/>
+        <w:rPr>
+          <w:lang w:val="en-US"/>
+        </w:rPr>
+      </w:pPr>
+    </w:p>
+    <w:p>
+      <w:pPr>
+        <w:pStyle w:val="Paragraphedeliste"/>
+        <w:rPr>
+          <w:lang w:val="en-US"/>
+        </w:rPr>
+      </w:pPr>
+    </w:p>
+    <w:p>
+      <w:pPr>
+        <w:pStyle w:val="Paragraphedeliste"/>
         <w:rPr>
           <w:noProof/>
         </w:rPr>
-        <w:drawing>
-          <wp:anchor distT="0" distB="0" distL="114300" distR="114300" simplePos="0" relativeHeight="251675648" behindDoc="0" locked="0" layoutInCell="1" allowOverlap="1" wp14:anchorId="4439FC99" wp14:editId="7F9C5CEF">
-            <wp:simplePos x="0" y="0"/>
-            <wp:positionH relativeFrom="margin">
-              <wp:posOffset>-810643</wp:posOffset>
-            </wp:positionH>
-            <wp:positionV relativeFrom="paragraph">
-              <wp:posOffset>240977</wp:posOffset>
-            </wp:positionV>
-            <wp:extent cx="3198495" cy="2282190"/>
-            <wp:effectExtent l="0" t="0" r="1905" b="3810"/>
-            <wp:wrapNone/>
-            <wp:docPr id="27" name="Image 27"/>
-            <wp:cNvGraphicFramePr/>
-            <a:graphic xmlns:a="http://schemas.openxmlformats.org/drawingml/2006/main">
-              <a:graphicData uri="http://schemas.openxmlformats.org/drawingml/2006/picture">
-                <pic:pic xmlns:pic="http://schemas.openxmlformats.org/drawingml/2006/picture">
-                  <pic:nvPicPr>
-                    <pic:cNvPr id="27" name="Image 27"/>
-                    <pic:cNvPicPr/>
-                  </pic:nvPicPr>
-                  <pic:blipFill>
-                    <a:blip r:embed="rId10" cstate="print">
-                      <a:extLst>
-                        <a:ext uri="{28A0092B-C50C-407E-A947-70E740481C1C}">
-                          <a14:useLocalDpi xmlns:a14="http://schemas.microsoft.com/office/drawing/2010/main" val="0"/>
-                        </a:ext>
-                      </a:extLst>
-                    </a:blip>
-                    <a:srcRect/>
-                    <a:stretch>
-                      <a:fillRect/>
-                    </a:stretch>
-                  </pic:blipFill>
-                  <pic:spPr bwMode="auto">
-                    <a:xfrm>
-                      <a:off x="0" y="0"/>
-                      <a:ext cx="3198495" cy="2282190"/>
-                    </a:xfrm>
-                    <a:prstGeom prst="rect">
-                      <a:avLst/>
-                    </a:prstGeom>
-                    <a:noFill/>
-                  </pic:spPr>
-                </pic:pic>
-              </a:graphicData>
-            </a:graphic>
-          </wp:anchor>
-        </w:drawing>
-      </w:r>
-      <w:r>
-        <w:rPr>
-          <w:lang w:val="en-US"/>
-        </w:rPr>
-        <w:t xml:space="preserve">ESS score validation: </w:t>
-      </w:r>
-    </w:p>
-    <w:p>
-      <w:pPr>
-        <w:pStyle w:val="Paragraphedeliste"/>
-        <w:rPr>
-          <w:lang w:val="en-US"/>
-        </w:rPr>
-      </w:pPr>
-    </w:p>
-    <w:p>
-      <w:pPr>
-        <w:pStyle w:val="Paragraphedeliste"/>
-        <w:rPr>
-          <w:lang w:val="en-US"/>
-        </w:rPr>
-      </w:pPr>
-    </w:p>
-    <w:p>
-      <w:pPr>
-        <w:pStyle w:val="Paragraphedeliste"/>
-        <w:rPr>
-          <w:lang w:val="en-US"/>
-        </w:rPr>
       </w:pPr>
     </w:p>
     <w:p>
@@ -3792,7 +3892,6 @@
     </w:p>
     <w:p>
       <w:pPr>
-        <w:pStyle w:val="Paragraphedeliste"/>
         <w:rPr>
           <w:noProof/>
         </w:rPr>
@@ -3801,21 +3900,13 @@
     <w:p>
       <w:pPr>
         <w:rPr>
+          <w:lang w:val="en-US"/>
+        </w:rPr>
+      </w:pPr>
+      <w:r>
+        <w:rPr>
           <w:noProof/>
         </w:rPr>
-      </w:pPr>
-    </w:p>
-    <w:p>
-      <w:pPr>
-        <w:rPr>
-          <w:lang w:val="en-US"/>
-        </w:rPr>
-      </w:pPr>
-      <w:r>
-        <w:rPr>
-          <w:noProof/>
-        </w:rPr>
-        <w:lastRenderedPageBreak/>
         <w:drawing>
           <wp:inline distT="0" distB="0" distL="0" distR="0" wp14:anchorId="6A49E654" wp14:editId="30161FA0">
             <wp:extent cx="3876675" cy="2765425"/>
@@ -3873,11 +3964,25 @@
         </w:numPr>
       </w:pPr>
       <w:r>
-        <w:t>DTW model</w:t>
-      </w:r>
-    </w:p>
-    <w:p>
-      <w:pPr>
+        <w:t xml:space="preserve">DTW </w:t>
+      </w:r>
+      <w:proofErr w:type="spellStart"/>
+      <w:r>
+        <w:t>m</w:t>
+      </w:r>
+      <w:r>
+        <w:t>eth</w:t>
+      </w:r>
+      <w:bookmarkStart w:id="0" w:name="_GoBack"/>
+      <w:bookmarkEnd w:id="0"/>
+      <w:r>
+        <w:t>od</w:t>
+      </w:r>
+      <w:proofErr w:type="spellEnd"/>
+    </w:p>
+    <w:p>
+      <w:pPr>
+        <w:jc w:val="both"/>
         <w:rPr>
           <w:lang w:val="en-US"/>
         </w:rPr>
@@ -3896,9 +4001,102 @@
         </w:rPr>
         <w:t xml:space="preserve"> –</w:t>
       </w:r>
-    </w:p>
-    <w:p>
-      <w:pPr>
+      <w:r>
+        <w:rPr>
+          <w:lang w:val="en-US"/>
+        </w:rPr>
+        <w:t xml:space="preserve"> The DTW m</w:t>
+      </w:r>
+      <w:r>
+        <w:rPr>
+          <w:lang w:val="en-US"/>
+        </w:rPr>
+        <w:t>ethod</w:t>
+      </w:r>
+      <w:r>
+        <w:rPr>
+          <w:lang w:val="en-US"/>
+        </w:rPr>
+        <w:t xml:space="preserve"> is a more flexible approach to time series analysis involving multivariate, nominal or mixed data. This me</w:t>
+      </w:r>
+      <w:r>
+        <w:rPr>
+          <w:lang w:val="en-US"/>
+        </w:rPr>
+        <w:t>thod</w:t>
+      </w:r>
+      <w:r>
+        <w:rPr>
+          <w:lang w:val="en-US"/>
+        </w:rPr>
+        <w:t xml:space="preserve"> is based on the concept that similarities between 2 time series can be calculated by aligning significant patterns by locally modifying the time axis with the aim of minimizing the cumulative difference between the aligned points. This method is suitable for time series with the same time axis and containing patterns that are qualitatively similar. However, the </w:t>
+      </w:r>
+      <w:proofErr w:type="gramStart"/>
+      <w:r>
+        <w:rPr>
+          <w:lang w:val="en-US"/>
+        </w:rPr>
+        <w:t>two time</w:t>
+      </w:r>
+      <w:proofErr w:type="gramEnd"/>
+      <w:r>
+        <w:rPr>
+          <w:lang w:val="en-US"/>
+        </w:rPr>
+        <w:t xml:space="preserve"> series may have different lengths and rhythms. For best model and analysis accuracy, it is preferable for the time series to have undergone as little transformation as possible, and for the size of the time window to have been determined beforehand. Accuracy also depends on the size of the time window studied and the size of the data. The principle of the DTW m</w:t>
+      </w:r>
+      <w:r>
+        <w:rPr>
+          <w:lang w:val="en-US"/>
+        </w:rPr>
+        <w:t>ethod</w:t>
+      </w:r>
+      <w:r>
+        <w:rPr>
+          <w:lang w:val="en-US"/>
+        </w:rPr>
+        <w:t xml:space="preserve"> is as follows: it looks for the best alignment between the </w:t>
+      </w:r>
+      <w:proofErr w:type="gramStart"/>
+      <w:r>
+        <w:rPr>
+          <w:lang w:val="en-US"/>
+        </w:rPr>
+        <w:t>2 time</w:t>
+      </w:r>
+      <w:proofErr w:type="gramEnd"/>
+      <w:r>
+        <w:rPr>
+          <w:lang w:val="en-US"/>
+        </w:rPr>
+        <w:t xml:space="preserve"> series and estimates the time lag value between the series at each time point. It also estimates the probability of observing a given time offset at each time point when the current offset between the </w:t>
+      </w:r>
+      <w:proofErr w:type="gramStart"/>
+      <w:r>
+        <w:rPr>
+          <w:lang w:val="en-US"/>
+        </w:rPr>
+        <w:t>2 time</w:t>
+      </w:r>
+      <w:proofErr w:type="gramEnd"/>
+      <w:r>
+        <w:rPr>
+          <w:lang w:val="en-US"/>
+        </w:rPr>
+        <w:t xml:space="preserve"> series is 0. To optimize the model, we need to minimize the distance between the 2 transformed/worked (warped) time series, using for example the minimum </w:t>
+      </w:r>
+      <w:r>
+        <w:rPr>
+          <w:lang w:val="en-US"/>
+        </w:rPr>
+        <w:lastRenderedPageBreak/>
+        <w:t>of Euclidean distances, which also enables us to select alignment combinations that preserve the order of the time series.</w:t>
+      </w:r>
+    </w:p>
+    <w:p>
+      <w:pPr>
+        <w:spacing w:after="0"/>
+        <w:jc w:val="both"/>
         <w:rPr>
           <w:lang w:val="en-US"/>
         </w:rPr>
@@ -3921,79 +4119,78 @@
         <w:rPr>
           <w:lang w:val="en-US"/>
         </w:rPr>
-        <w:t xml:space="preserve"> The DTW model follows 3 steps:</w:t>
-      </w:r>
-    </w:p>
-    <w:p>
-      <w:pPr>
-        <w:pStyle w:val="Paragraphedeliste"/>
-        <w:numPr>
-          <w:ilvl w:val="0"/>
-          <w:numId w:val="17"/>
-        </w:numPr>
-        <w:rPr>
-          <w:lang w:val="en-US"/>
-        </w:rPr>
-      </w:pPr>
-      <w:r>
-        <w:rPr>
-          <w:lang w:val="en-US"/>
-        </w:rPr>
-        <w:t xml:space="preserve">Define dissimilarities between clusters: determined by the matrix of individual dissimilarity by </w:t>
-      </w:r>
-      <w:proofErr w:type="spellStart"/>
-      <w:r>
-        <w:rPr>
-          <w:lang w:val="en-US"/>
-        </w:rPr>
-        <w:t>paire</w:t>
-      </w:r>
-      <w:proofErr w:type="spellEnd"/>
-      <w:r>
-        <w:rPr>
-          <w:lang w:val="en-US"/>
-        </w:rPr>
-        <w:t xml:space="preserve"> (or distance matrix) as, for example, those of means, completes or those of Ward;</w:t>
-      </w:r>
-    </w:p>
-    <w:p>
-      <w:pPr>
-        <w:pStyle w:val="Paragraphedeliste"/>
-        <w:numPr>
-          <w:ilvl w:val="0"/>
-          <w:numId w:val="17"/>
-        </w:numPr>
-        <w:rPr>
-          <w:lang w:val="en-US"/>
-        </w:rPr>
-      </w:pPr>
-      <w:r>
-        <w:rPr>
-          <w:lang w:val="en-US"/>
-        </w:rPr>
-        <w:t>Choose the number of clusters: using the index of variance coefficient which is an accuracy measure;</w:t>
-      </w:r>
-    </w:p>
-    <w:p>
-      <w:pPr>
-        <w:pStyle w:val="Paragraphedeliste"/>
-        <w:numPr>
-          <w:ilvl w:val="0"/>
-          <w:numId w:val="17"/>
-        </w:numPr>
-        <w:rPr>
-          <w:lang w:val="en-US"/>
-        </w:rPr>
-      </w:pPr>
-      <w:r>
-        <w:rPr>
-          <w:lang w:val="en-US"/>
-        </w:rPr>
-        <w:t>Determine centroids: for that, this model uses the calculation of the DTW barycenter mean which is a strategy of calculation of the global mean and which provide centroids for groups of time series well adapted to the DTW dissimilarity. This calculation depends on the initial step, the initial data.</w:t>
-      </w:r>
-    </w:p>
-    <w:p>
-      <w:pPr>
+        <w:t xml:space="preserve"> </w:t>
+      </w:r>
+      <w:r>
+        <w:rPr>
+          <w:lang w:val="en-US"/>
+        </w:rPr>
+        <w:t>The DTW method follows 3 steps:</w:t>
+      </w:r>
+    </w:p>
+    <w:p>
+      <w:pPr>
+        <w:spacing w:after="0"/>
+        <w:ind w:firstLine="708"/>
+        <w:jc w:val="both"/>
+        <w:rPr>
+          <w:lang w:val="en-US"/>
+        </w:rPr>
+      </w:pPr>
+      <w:r>
+        <w:rPr>
+          <w:lang w:val="en-US"/>
+        </w:rPr>
+        <w:t>1) Define dissimilarities between clusters: determined by the individual pairwise dissimilarity matrix (or distance matrix) such as, for example, those of means, complements or Ward's;</w:t>
+      </w:r>
+    </w:p>
+    <w:p>
+      <w:pPr>
+        <w:spacing w:after="0"/>
+        <w:ind w:firstLine="708"/>
+        <w:jc w:val="both"/>
+        <w:rPr>
+          <w:lang w:val="en-US"/>
+        </w:rPr>
+      </w:pPr>
+      <w:r>
+        <w:rPr>
+          <w:lang w:val="en-US"/>
+        </w:rPr>
+        <w:t>2) Choose the number of clusters: using the coefficient of variance index, which is a measure of precision;</w:t>
+      </w:r>
+    </w:p>
+    <w:p>
+      <w:pPr>
+        <w:spacing w:after="0"/>
+        <w:ind w:firstLine="708"/>
+        <w:jc w:val="both"/>
+        <w:rPr>
+          <w:lang w:val="en-US"/>
+        </w:rPr>
+      </w:pPr>
+      <w:r>
+        <w:rPr>
+          <w:lang w:val="en-US"/>
+        </w:rPr>
+        <w:t>3) Determining the centroids: for this, this model uses DTW barycenter averaging, which is a global averaging strategy that provides centroids for time series clusters well suited to DTW dissimilarity. This calculation depends on the initial stage, the initial data.</w:t>
+      </w:r>
+    </w:p>
+    <w:p>
+      <w:pPr>
+        <w:spacing w:after="0"/>
+        <w:ind w:firstLine="708"/>
+        <w:jc w:val="both"/>
+        <w:rPr>
+          <w:lang w:val="en-US"/>
+        </w:rPr>
+      </w:pPr>
+    </w:p>
+    <w:p>
+      <w:pPr>
+        <w:spacing w:after="0"/>
+        <w:ind w:firstLine="708"/>
+        <w:jc w:val="both"/>
         <w:rPr>
           <w:lang w:val="en-US"/>
         </w:rPr>
@@ -4013,6 +4210,7 @@
     </w:p>
     <w:p>
       <w:pPr>
+        <w:jc w:val="both"/>
         <w:rPr>
           <w:lang w:val="en-US"/>
         </w:rPr>
@@ -4031,9 +4229,31 @@
         </w:rPr>
         <w:t xml:space="preserve"> –</w:t>
       </w:r>
-    </w:p>
-    <w:p>
-      <w:pPr>
+      <w:r>
+        <w:rPr>
+          <w:lang w:val="en-US"/>
+        </w:rPr>
+        <w:t xml:space="preserve"> The joint model models the processes of repeated observations and measurements by applying a longitudinal joint model and a Survival model. The 2 processes are linked by the individual-specific sharing of random effects. The parameters of the models are estimated by an EM algorithm, treating random effects as missing data, and those of the Cox model are estimated by a 1-step Newton-</w:t>
+      </w:r>
+      <w:proofErr w:type="spellStart"/>
+      <w:r>
+        <w:rPr>
+          <w:lang w:val="en-US"/>
+        </w:rPr>
+        <w:t>Rasphson</w:t>
+      </w:r>
+      <w:proofErr w:type="spellEnd"/>
+      <w:r>
+        <w:rPr>
+          <w:lang w:val="en-US"/>
+        </w:rPr>
+        <w:t xml:space="preserve"> algorithm. In this way, standard errors can be approximated after convergence of the EM algorithm. For the Survival model, conditional on random effects, the model for each observation over time is a proportional hazards model. The model is defined using maximum likelihood. Moreover, it is not possible to define a single likelihood, as this introduces the distribution of random effects. However, methods such as Gaussian quadrature or Monte Carlo integration may provide a solution. To validate the joint model, the observation process must be at least random. This model can easily be generalized to multiple random effects, to different flexible parametric formulations of the basis risk for the recurrent event model, and to include other results. The bias induced by the informative observation process can be adjusted by an extension of the IPW method (IVW) using marginal regressions, giving each observation a weight based on the inverse of the probability of each observed measurement. The result is a pseudo population in which the observation process is static and can be ignored. The weights are estimated by a regression model including all the covariates informative about the observation process and the last values of each covariate that could impact the visit process. However, to avoid adding bias, covariates can be linked to the observation process and must be included in the weighting model. Two adjustments have to be made, as the last observation of each individual represents the end of the study follow-up, each weight is shifted by one time point and, given that each individual has at least one observation, a weight of 1 is assigned to the 1st observation of each individual.</w:t>
+      </w:r>
+    </w:p>
+    <w:p>
+      <w:pPr>
+        <w:spacing w:after="0"/>
+        <w:jc w:val="both"/>
         <w:rPr>
           <w:lang w:val="en-US"/>
         </w:rPr>
@@ -4056,74 +4276,83 @@
         <w:rPr>
           <w:lang w:val="en-US"/>
         </w:rPr>
-        <w:t xml:space="preserve"> The joint model follows 3 </w:t>
-      </w:r>
-      <w:r>
-        <w:rPr>
-          <w:lang w:val="en-US"/>
-        </w:rPr>
-        <w:t xml:space="preserve">overall </w:t>
-      </w:r>
-      <w:r>
-        <w:rPr>
-          <w:lang w:val="en-US"/>
-        </w:rPr>
-        <w:t>steps:</w:t>
-      </w:r>
-    </w:p>
-    <w:p>
-      <w:pPr>
-        <w:pStyle w:val="Paragraphedeliste"/>
-        <w:numPr>
-          <w:ilvl w:val="0"/>
-          <w:numId w:val="18"/>
-        </w:numPr>
-        <w:rPr>
-          <w:lang w:val="en-US"/>
-        </w:rPr>
-      </w:pPr>
-      <w:r>
-        <w:rPr>
-          <w:lang w:val="en-US"/>
-        </w:rPr>
-        <w:t>Define a mixed regression model;</w:t>
-      </w:r>
-    </w:p>
-    <w:p>
-      <w:pPr>
-        <w:pStyle w:val="Paragraphedeliste"/>
-        <w:numPr>
-          <w:ilvl w:val="0"/>
-          <w:numId w:val="18"/>
-        </w:numPr>
-        <w:rPr>
-          <w:lang w:val="en-US"/>
-        </w:rPr>
-      </w:pPr>
-      <w:r>
-        <w:rPr>
-          <w:lang w:val="en-US"/>
-        </w:rPr>
-        <w:t>Define a Cox, survival model;</w:t>
-      </w:r>
-    </w:p>
-    <w:p>
-      <w:pPr>
-        <w:pStyle w:val="Paragraphedeliste"/>
-        <w:numPr>
-          <w:ilvl w:val="0"/>
-          <w:numId w:val="18"/>
-        </w:numPr>
-        <w:rPr>
-          <w:lang w:val="en-US"/>
-        </w:rPr>
-      </w:pPr>
-      <w:r>
-        <w:rPr>
-          <w:lang w:val="en-US"/>
-        </w:rPr>
-        <w:t>Model the evolution of the 2 models at the same time.</w:t>
-      </w:r>
+        <w:t xml:space="preserve"> </w:t>
+      </w:r>
+      <w:r>
+        <w:rPr>
+          <w:lang w:val="en-US"/>
+        </w:rPr>
+        <w:t xml:space="preserve">The </w:t>
+      </w:r>
+      <w:r>
+        <w:rPr>
+          <w:lang w:val="en-US"/>
+        </w:rPr>
+        <w:t>joint</w:t>
+      </w:r>
+      <w:r>
+        <w:rPr>
+          <w:lang w:val="en-US"/>
+        </w:rPr>
+        <w:t xml:space="preserve"> model follows 3 general steps:</w:t>
+      </w:r>
+    </w:p>
+    <w:p>
+      <w:pPr>
+        <w:spacing w:after="0"/>
+        <w:ind w:firstLine="708"/>
+        <w:jc w:val="both"/>
+        <w:rPr>
+          <w:lang w:val="en-US"/>
+        </w:rPr>
+      </w:pPr>
+      <w:r>
+        <w:rPr>
+          <w:lang w:val="en-US"/>
+        </w:rPr>
+        <w:t>1) Define a mixed regression model;</w:t>
+      </w:r>
+    </w:p>
+    <w:p>
+      <w:pPr>
+        <w:spacing w:after="0"/>
+        <w:ind w:firstLine="708"/>
+        <w:jc w:val="both"/>
+        <w:rPr>
+          <w:lang w:val="en-US"/>
+        </w:rPr>
+      </w:pPr>
+      <w:r>
+        <w:rPr>
+          <w:lang w:val="en-US"/>
+        </w:rPr>
+        <w:t>2) Define a Cox survival model;</w:t>
+      </w:r>
+    </w:p>
+    <w:p>
+      <w:pPr>
+        <w:spacing w:after="0"/>
+        <w:ind w:firstLine="708"/>
+        <w:jc w:val="both"/>
+        <w:rPr>
+          <w:lang w:val="en-US"/>
+        </w:rPr>
+      </w:pPr>
+      <w:r>
+        <w:rPr>
+          <w:lang w:val="en-US"/>
+        </w:rPr>
+        <w:t>3) Model the evolution of both models at the same time.</w:t>
+      </w:r>
+    </w:p>
+    <w:p>
+      <w:pPr>
+        <w:spacing w:after="0"/>
+        <w:jc w:val="both"/>
+        <w:rPr>
+          <w:lang w:val="en-US"/>
+        </w:rPr>
+      </w:pPr>
     </w:p>
     <w:p>
       <w:pPr>
@@ -4154,16 +4383,55 @@
       </w:pPr>
       <w:r>
         <w:rPr>
+          <w:lang w:val="en-US"/>
+        </w:rPr>
+        <w:t>Validation of the joint model (density; sampling behavior, mixing across chains and convergence):</w:t>
+      </w:r>
+    </w:p>
+    <w:p>
+      <w:pPr>
+        <w:pStyle w:val="Paragraphedeliste"/>
+        <w:rPr>
+          <w:lang w:val="en-US"/>
+        </w:rPr>
+      </w:pPr>
+    </w:p>
+    <w:p>
+      <w:pPr>
+        <w:pStyle w:val="Paragraphedeliste"/>
+        <w:rPr>
+          <w:lang w:val="en-US"/>
+        </w:rPr>
+      </w:pPr>
+    </w:p>
+    <w:p>
+      <w:pPr>
+        <w:pStyle w:val="Paragraphedeliste"/>
+        <w:rPr>
+          <w:lang w:val="en-US"/>
+        </w:rPr>
+      </w:pPr>
+    </w:p>
+    <w:p>
+      <w:pPr>
+        <w:pStyle w:val="Paragraphedeliste"/>
+        <w:rPr>
+          <w:lang w:val="en-US"/>
+        </w:rPr>
+      </w:pPr>
+      <w:r>
+        <w:rPr>
           <w:noProof/>
         </w:rPr>
+        <w:lastRenderedPageBreak/>
         <w:drawing>
           <wp:anchor distT="0" distB="0" distL="114300" distR="114300" simplePos="0" relativeHeight="251678720" behindDoc="0" locked="0" layoutInCell="1" allowOverlap="1" wp14:anchorId="6B73251E" wp14:editId="3B63CFF5">
             <wp:simplePos x="0" y="0"/>
             <wp:positionH relativeFrom="margin">
-              <wp:posOffset>-623043</wp:posOffset>
+              <wp:posOffset>-646166</wp:posOffset>
             </wp:positionH>
             <wp:positionV relativeFrom="paragraph">
-              <wp:posOffset>266196</wp:posOffset>
+              <wp:posOffset>-761856</wp:posOffset>
             </wp:positionV>
             <wp:extent cx="3314700" cy="2209800"/>
             <wp:effectExtent l="0" t="0" r="0" b="0"/>
@@ -4208,30 +4476,16 @@
       </w:r>
       <w:r>
         <w:rPr>
-          <w:lang w:val="en-US"/>
-        </w:rPr>
-        <w:t>Validation of the joint model (density; sampling behavior, mixing across chains and convergence):</w:t>
-      </w:r>
-    </w:p>
-    <w:p>
-      <w:pPr>
-        <w:pStyle w:val="Paragraphedeliste"/>
-        <w:rPr>
-          <w:lang w:val="en-US"/>
-        </w:rPr>
-      </w:pPr>
-      <w:r>
-        <w:rPr>
           <w:noProof/>
         </w:rPr>
         <w:drawing>
           <wp:anchor distT="0" distB="0" distL="114300" distR="114300" simplePos="0" relativeHeight="251677696" behindDoc="0" locked="0" layoutInCell="1" allowOverlap="1" wp14:anchorId="4128A13A" wp14:editId="4EBE092F">
             <wp:simplePos x="0" y="0"/>
             <wp:positionH relativeFrom="column">
-              <wp:posOffset>3088748</wp:posOffset>
+              <wp:posOffset>3062246</wp:posOffset>
             </wp:positionH>
             <wp:positionV relativeFrom="paragraph">
-              <wp:posOffset>91476</wp:posOffset>
+              <wp:posOffset>-702945</wp:posOffset>
             </wp:positionV>
             <wp:extent cx="3086100" cy="2057400"/>
             <wp:effectExtent l="0" t="0" r="0" b="0"/>
@@ -4274,30 +4528,6 @@
           </wp:anchor>
         </w:drawing>
       </w:r>
-    </w:p>
-    <w:p>
-      <w:pPr>
-        <w:pStyle w:val="Paragraphedeliste"/>
-        <w:rPr>
-          <w:lang w:val="en-US"/>
-        </w:rPr>
-      </w:pPr>
-    </w:p>
-    <w:p>
-      <w:pPr>
-        <w:pStyle w:val="Paragraphedeliste"/>
-        <w:rPr>
-          <w:lang w:val="en-US"/>
-        </w:rPr>
-      </w:pPr>
-    </w:p>
-    <w:p>
-      <w:pPr>
-        <w:pStyle w:val="Paragraphedeliste"/>
-        <w:rPr>
-          <w:lang w:val="en-US"/>
-        </w:rPr>
-      </w:pPr>
     </w:p>
     <w:p>
       <w:pPr>
@@ -4715,6 +4945,43 @@
           <w:lang w:val="en-US"/>
         </w:rPr>
       </w:pPr>
+    </w:p>
+    <w:p>
+      <w:pPr>
+        <w:pStyle w:val="Paragraphedeliste"/>
+        <w:rPr>
+          <w:lang w:val="en-US"/>
+        </w:rPr>
+      </w:pPr>
+    </w:p>
+    <w:p>
+      <w:pPr>
+        <w:pStyle w:val="Paragraphedeliste"/>
+        <w:rPr>
+          <w:lang w:val="en-US"/>
+        </w:rPr>
+      </w:pPr>
+    </w:p>
+    <w:p>
+      <w:pPr>
+        <w:rPr>
+          <w:lang w:val="en-US"/>
+        </w:rPr>
+      </w:pPr>
+    </w:p>
+    <w:p>
+      <w:pPr>
+        <w:rPr>
+          <w:lang w:val="en-US"/>
+        </w:rPr>
+      </w:pPr>
+    </w:p>
+    <w:p>
+      <w:pPr>
+        <w:rPr>
+          <w:lang w:val="en-US"/>
+        </w:rPr>
+      </w:pPr>
       <w:r>
         <w:rPr>
           <w:noProof/>
@@ -4723,10 +4990,10 @@
           <wp:anchor distT="0" distB="0" distL="114300" distR="114300" simplePos="0" relativeHeight="251684864" behindDoc="0" locked="0" layoutInCell="1" allowOverlap="1" wp14:anchorId="05CDA90E" wp14:editId="3DDB40C6">
             <wp:simplePos x="0" y="0"/>
             <wp:positionH relativeFrom="column">
-              <wp:posOffset>-306297</wp:posOffset>
+              <wp:posOffset>-495851</wp:posOffset>
             </wp:positionH>
             <wp:positionV relativeFrom="paragraph">
-              <wp:posOffset>179705</wp:posOffset>
+              <wp:posOffset>300511</wp:posOffset>
             </wp:positionV>
             <wp:extent cx="3314700" cy="2209800"/>
             <wp:effectExtent l="0" t="0" r="0" b="0"/>
@@ -4772,43 +5039,6 @@
     </w:p>
     <w:p>
       <w:pPr>
-        <w:pStyle w:val="Paragraphedeliste"/>
-        <w:rPr>
-          <w:lang w:val="en-US"/>
-        </w:rPr>
-      </w:pPr>
-    </w:p>
-    <w:p>
-      <w:pPr>
-        <w:pStyle w:val="Paragraphedeliste"/>
-        <w:rPr>
-          <w:lang w:val="en-US"/>
-        </w:rPr>
-      </w:pPr>
-    </w:p>
-    <w:p>
-      <w:pPr>
-        <w:rPr>
-          <w:lang w:val="en-US"/>
-        </w:rPr>
-      </w:pPr>
-    </w:p>
-    <w:p>
-      <w:pPr>
-        <w:rPr>
-          <w:lang w:val="en-US"/>
-        </w:rPr>
-      </w:pPr>
-    </w:p>
-    <w:p>
-      <w:pPr>
-        <w:rPr>
-          <w:lang w:val="en-US"/>
-        </w:rPr>
-      </w:pPr>
-    </w:p>
-    <w:p>
-      <w:pPr>
         <w:rPr>
           <w:lang w:val="en-US"/>
         </w:rPr>
@@ -4821,10 +5051,10 @@
           <wp:anchor distT="0" distB="0" distL="114300" distR="114300" simplePos="0" relativeHeight="251680768" behindDoc="0" locked="0" layoutInCell="1" allowOverlap="1" wp14:anchorId="73AA59FF" wp14:editId="694B6E77">
             <wp:simplePos x="0" y="0"/>
             <wp:positionH relativeFrom="column">
-              <wp:posOffset>3133245</wp:posOffset>
+              <wp:posOffset>3072705</wp:posOffset>
             </wp:positionH>
             <wp:positionV relativeFrom="paragraph">
-              <wp:posOffset>5715</wp:posOffset>
+              <wp:posOffset>74726</wp:posOffset>
             </wp:positionV>
             <wp:extent cx="3133725" cy="2089150"/>
             <wp:effectExtent l="0" t="0" r="9525" b="6350"/>
@@ -4948,7 +5178,6 @@
       </w:pPr>
       <w:proofErr w:type="spellStart"/>
       <w:r>
-        <w:lastRenderedPageBreak/>
         <w:t>Hidden</w:t>
       </w:r>
       <w:proofErr w:type="spellEnd"/>
@@ -4958,6 +5187,7 @@
     </w:p>
     <w:p>
       <w:pPr>
+        <w:jc w:val="both"/>
         <w:rPr>
           <w:lang w:val="en-US"/>
         </w:rPr>
@@ -4976,9 +5206,65 @@
         </w:rPr>
         <w:t xml:space="preserve"> –</w:t>
       </w:r>
-    </w:p>
-    <w:p>
-      <w:pPr>
+      <w:r>
+        <w:rPr>
+          <w:lang w:val="en-US"/>
+        </w:rPr>
+        <w:t xml:space="preserve"> The Hidden Markov Model is a generative statistics model used to model time-varying stochastic processes. The model is defined by an initial probability vector, a transition matrix and emission densities of the hidden states. This method models the interaction between 2 sequences: 1) the observed sequence corresponding to the observed time series and 2) the unobserved sequence corresponding to the discrete Markov chain, the hidden state. In other words, the model is characterized by a longitudinal response following a known distribution with a density that is parameterized by a function of covariates and hidden state-dependent “regression” coefficients. For the first-order Markov chain, each value depends exclusively on the preceding values. From the set of observable sequences, the aim is to identify the best set of parameters. From the sequence of observations and the set of hidden Markov model parameters, the most probable state sequence is estimated using the Viterbi algorithm. This model also distinguishes between a number of latent classes that differ from each other in terms of model parameters, while within each class no individual differences are allowed. The choice of the number of latent classes can be defined a priori and then evaluated as the most reasonable, interpretable number of classes, or with criteria such as AIC and BIC. The transition matrix is made up of the proportions of transitions from one state to another. Inter-state transitions are described by the Hidden Markov Process, and the Markov Chain is able to </w:t>
+      </w:r>
+      <w:proofErr w:type="gramStart"/>
+      <w:r>
+        <w:rPr>
+          <w:lang w:val="en-US"/>
+        </w:rPr>
+        <w:t>take into account</w:t>
+      </w:r>
+      <w:proofErr w:type="gramEnd"/>
+      <w:r>
+        <w:rPr>
+          <w:lang w:val="en-US"/>
+        </w:rPr>
+        <w:t xml:space="preserve"> different types of longitudinal data that are collected regularly, irregularly or continuously. In other words, an individual can move from one class to another over time. </w:t>
+      </w:r>
+      <w:r>
+        <w:rPr>
+          <w:lang w:val="en-US"/>
+        </w:rPr>
+        <w:t xml:space="preserve">These dynamics correspond to trajectories. For this purpose, a sequence of discrete latent variables rather than a single latent variable is associated with each individual, giving rise to a hidden process assumed to follow a Markov chain. Finally, once this matrix is known, it is applied to a K-Means method. After estimating the model by maximum likelihood (EM algorithm), the standard error of the estimated parameters can be obtained on the basis of the observed information matrix. The final model must be a good compromise between quality and complexity. Latent variables must </w:t>
+      </w:r>
+      <w:proofErr w:type="gramStart"/>
+      <w:r>
+        <w:rPr>
+          <w:lang w:val="en-US"/>
+        </w:rPr>
+        <w:t>take into account</w:t>
+      </w:r>
+      <w:proofErr w:type="gramEnd"/>
+      <w:r>
+        <w:rPr>
+          <w:lang w:val="en-US"/>
+        </w:rPr>
+        <w:t xml:space="preserve"> unobserved heterogeneity between individuals that cannot be explained by observed covariates. A training/test and validation method can be used to determine the final model. Once this model has been defined, clustering is performed using the maximum a posteriori (MAP) rule.</w:t>
+      </w:r>
+    </w:p>
+    <w:p>
+      <w:pPr>
+        <w:jc w:val="both"/>
+        <w:rPr>
+          <w:lang w:val="en-US"/>
+        </w:rPr>
+      </w:pPr>
+      <w:r>
+        <w:rPr>
+          <w:lang w:val="en-US"/>
+        </w:rPr>
+        <w:t>More specifically, the Latent Markov (LM) model is used for univariate and multivariate longitudinal data analysis based on repeated observations of a sample over time. This model assumes that conditional response probabilities are homogeneous over time.</w:t>
+      </w:r>
+    </w:p>
+    <w:p>
+      <w:pPr>
+        <w:spacing w:after="0"/>
+        <w:jc w:val="both"/>
         <w:rPr>
           <w:lang w:val="en-US"/>
         </w:rPr>
@@ -5001,80 +5287,87 @@
         <w:rPr>
           <w:lang w:val="en-US"/>
         </w:rPr>
-        <w:t xml:space="preserve"> The Hidden Markov model follows 3 steps:</w:t>
-      </w:r>
-    </w:p>
-    <w:p>
-      <w:pPr>
-        <w:pStyle w:val="Paragraphedeliste"/>
-        <w:numPr>
-          <w:ilvl w:val="0"/>
-          <w:numId w:val="19"/>
-        </w:numPr>
-        <w:rPr>
-          <w:lang w:val="en-US"/>
-        </w:rPr>
-      </w:pPr>
-      <w:r>
-        <w:rPr>
-          <w:lang w:val="en-US"/>
-        </w:rPr>
-        <w:t>Markov hypotheses: the transition probability from one state to another has not to depend on previous visited states or on spent time among the actual state and it supposes that the transition rate have to be constant over time and common to all individuals;</w:t>
-      </w:r>
-    </w:p>
-    <w:p>
-      <w:pPr>
-        <w:pStyle w:val="Paragraphedeliste"/>
-        <w:numPr>
-          <w:ilvl w:val="0"/>
-          <w:numId w:val="19"/>
-        </w:numPr>
-        <w:rPr>
-          <w:lang w:val="en-US"/>
-        </w:rPr>
-      </w:pPr>
-      <w:r>
-        <w:rPr>
-          <w:lang w:val="en-US"/>
-        </w:rPr>
-        <w:t>Estimation of the model parameters: estimate the rate of transitions of a transition probability which are directly estimable according to the data. A Bayesian method using MCMC algorithm could be a solution;</w:t>
-      </w:r>
-    </w:p>
-    <w:p>
-      <w:pPr>
-        <w:pStyle w:val="Paragraphedeliste"/>
-        <w:numPr>
-          <w:ilvl w:val="0"/>
-          <w:numId w:val="19"/>
-        </w:numPr>
-        <w:rPr>
-          <w:lang w:val="en-US"/>
-        </w:rPr>
-      </w:pPr>
-      <w:r>
-        <w:rPr>
-          <w:lang w:val="en-US"/>
-        </w:rPr>
-        <w:t>Random effect and individuals’ covariates inclusion: assuming that the transition rates are not fixed but modifiable;</w:t>
-      </w:r>
-    </w:p>
-    <w:p>
-      <w:pPr>
-        <w:pStyle w:val="Paragraphedeliste"/>
-        <w:numPr>
-          <w:ilvl w:val="0"/>
-          <w:numId w:val="19"/>
-        </w:numPr>
-        <w:rPr>
-          <w:lang w:val="en-US"/>
-        </w:rPr>
-      </w:pPr>
-      <w:r>
-        <w:rPr>
-          <w:lang w:val="en-US"/>
-        </w:rPr>
-        <w:t xml:space="preserve"> Model the unobserved responses: several scenarios are possible according to the missing data (MAR, MCAR, MNAR, LOCF-like missingness) and the lost of follow-up.</w:t>
-      </w:r>
+        <w:t xml:space="preserve"> </w:t>
+      </w:r>
+      <w:r>
+        <w:rPr>
+          <w:lang w:val="en-US"/>
+        </w:rPr>
+        <w:t>The Hidden Markov Model follows 3 steps:</w:t>
+      </w:r>
+    </w:p>
+    <w:p>
+      <w:pPr>
+        <w:spacing w:after="0"/>
+        <w:ind w:firstLine="708"/>
+        <w:jc w:val="both"/>
+        <w:rPr>
+          <w:lang w:val="en-US"/>
+        </w:rPr>
+      </w:pPr>
+      <w:r>
+        <w:rPr>
+          <w:lang w:val="en-US"/>
+        </w:rPr>
+        <w:t>1) Markov assumptions: the probability of transition from one state to another must not depend on previously visited states or time spent in the current state, and it assumes that the transition rate must be constant over time and common to all individuals;</w:t>
+      </w:r>
+    </w:p>
+    <w:p>
+      <w:pPr>
+        <w:spacing w:after="0"/>
+        <w:ind w:firstLine="708"/>
+        <w:jc w:val="both"/>
+        <w:rPr>
+          <w:lang w:val="en-US"/>
+        </w:rPr>
+      </w:pPr>
+      <w:r>
+        <w:rPr>
+          <w:lang w:val="en-US"/>
+        </w:rPr>
+        <w:t>2) Estimation of model parameters: estimation of the transition rate from a transition probability that can be directly estimated from the data. A Bayesian method using the MCMC algorithm could be a solution;</w:t>
+      </w:r>
+    </w:p>
+    <w:p>
+      <w:pPr>
+        <w:spacing w:after="0"/>
+        <w:ind w:firstLine="708"/>
+        <w:jc w:val="both"/>
+        <w:rPr>
+          <w:lang w:val="en-US"/>
+        </w:rPr>
+      </w:pPr>
+      <w:r>
+        <w:rPr>
+          <w:lang w:val="en-US"/>
+        </w:rPr>
+        <w:t>3) Inclusion of random effects and individual covariates: assume that transition rates are not fixed but modifiable;</w:t>
+      </w:r>
+    </w:p>
+    <w:p>
+      <w:pPr>
+        <w:spacing w:after="0"/>
+        <w:ind w:firstLine="708"/>
+        <w:jc w:val="both"/>
+        <w:rPr>
+          <w:lang w:val="en-US"/>
+        </w:rPr>
+      </w:pPr>
+      <w:r>
+        <w:rPr>
+          <w:lang w:val="en-US"/>
+        </w:rPr>
+        <w:t>4) Modeling unobserved responses: several scenarios are possible, depending on missing data (MAR, MCAR, MNAR, LOCF-like missingness) and loss to follow-up.</w:t>
+      </w:r>
+    </w:p>
+    <w:p>
+      <w:pPr>
+        <w:spacing w:after="0"/>
+        <w:jc w:val="both"/>
+        <w:rPr>
+          <w:lang w:val="en-US"/>
+        </w:rPr>
+      </w:pPr>
     </w:p>
     <w:p>
       <w:pPr>
@@ -5107,6 +5400,7 @@
         <w:rPr>
           <w:lang w:val="en-US"/>
         </w:rPr>
+        <w:lastRenderedPageBreak/>
         <w:t>State prediction: For all time points</w:t>
       </w:r>
       <w:r>
@@ -5189,7 +5483,6 @@
         <w:rPr>
           <w:noProof/>
         </w:rPr>
-        <w:lastRenderedPageBreak/>
         <w:drawing>
           <wp:inline distT="0" distB="0" distL="0" distR="0" wp14:anchorId="7275AEE8" wp14:editId="27C3FA1C">
             <wp:extent cx="3629025" cy="2533650"/>
@@ -5300,8 +5593,16 @@
       </w:r>
       <w:proofErr w:type="gramEnd"/>
       <w:r>
-        <w:t>² model</w:t>
-      </w:r>
+        <w:t xml:space="preserve">² </w:t>
+      </w:r>
+      <w:proofErr w:type="spellStart"/>
+      <w:r>
+        <w:t>m</w:t>
+      </w:r>
+      <w:r>
+        <w:t>ethod</w:t>
+      </w:r>
+      <w:proofErr w:type="spellEnd"/>
     </w:p>
     <w:p>
       <w:pPr>
@@ -5312,8 +5613,16 @@
         </w:numPr>
       </w:pPr>
       <w:r>
-        <w:t>LCA model</w:t>
-      </w:r>
+        <w:t xml:space="preserve">LCA </w:t>
+      </w:r>
+      <w:proofErr w:type="spellStart"/>
+      <w:r>
+        <w:t>m</w:t>
+      </w:r>
+      <w:r>
+        <w:t>ethod</w:t>
+      </w:r>
+      <w:proofErr w:type="spellEnd"/>
     </w:p>
     <w:p>
       <w:pPr>
@@ -5332,8 +5641,16 @@
       </w:r>
       <w:proofErr w:type="spellEnd"/>
       <w:r>
-        <w:t xml:space="preserve"> model</w:t>
-      </w:r>
+        <w:t xml:space="preserve"> </w:t>
+      </w:r>
+      <w:proofErr w:type="spellStart"/>
+      <w:r>
+        <w:t>m</w:t>
+      </w:r>
+      <w:r>
+        <w:t>ethod</w:t>
+      </w:r>
+      <w:proofErr w:type="spellEnd"/>
     </w:p>
     <w:p>
       <w:pPr>
@@ -5368,8 +5685,16 @@
         </w:numPr>
       </w:pPr>
       <w:r>
-        <w:t>GBTM model</w:t>
-      </w:r>
+        <w:t xml:space="preserve">GBTM </w:t>
+      </w:r>
+      <w:proofErr w:type="spellStart"/>
+      <w:r>
+        <w:t>m</w:t>
+      </w:r>
+      <w:r>
+        <w:t>ethod</w:t>
+      </w:r>
+      <w:proofErr w:type="spellEnd"/>
     </w:p>
     <w:p>
       <w:pPr>
@@ -5380,6 +5705,7 @@
         </w:numPr>
       </w:pPr>
       <w:r>
+        <w:lastRenderedPageBreak/>
         <w:t>LTA model</w:t>
       </w:r>
     </w:p>
@@ -5392,8 +5718,22 @@
         </w:numPr>
       </w:pPr>
       <w:r>
-        <w:t>ARIMA &amp; CCF model</w:t>
-      </w:r>
+        <w:t xml:space="preserve">ARIMA </w:t>
+      </w:r>
+      <w:r>
+        <w:t xml:space="preserve">model </w:t>
+      </w:r>
+      <w:r>
+        <w:t xml:space="preserve">&amp; CCF </w:t>
+      </w:r>
+      <w:proofErr w:type="spellStart"/>
+      <w:r>
+        <w:t>m</w:t>
+      </w:r>
+      <w:r>
+        <w:t>ethod</w:t>
+      </w:r>
+      <w:proofErr w:type="spellEnd"/>
     </w:p>
     <w:p>
       <w:pPr>
@@ -5404,8 +5744,16 @@
         </w:numPr>
       </w:pPr>
       <w:r>
-        <w:t>DTW model</w:t>
-      </w:r>
+        <w:t xml:space="preserve">DTW </w:t>
+      </w:r>
+      <w:proofErr w:type="spellStart"/>
+      <w:r>
+        <w:t>m</w:t>
+      </w:r>
+      <w:r>
+        <w:t>ethod</w:t>
+      </w:r>
+      <w:proofErr w:type="spellEnd"/>
     </w:p>
     <w:p>
       <w:pPr>

</xml_diff>